<commit_message>
Cập nhật nội dung hongphuc_101190.docx
</commit_message>
<xml_diff>
--- a/hongphuc_101190.docx
+++ b/hongphuc_101190.docx
@@ -9,6 +9,9 @@
         </w:rPr>
       </w:pPr>
       <w:r>
+        <w:rPr>
+          <w:noProof/>
+        </w:rPr>
         <w:drawing>
           <wp:inline distT="0" distB="0" distL="0" distR="0" wp14:anchorId="3B274513" wp14:editId="35A4830D">
             <wp:extent cx="5731510" cy="2568575"/>
@@ -54,14 +57,13 @@
       </w:pPr>
       <w:r>
         <w:rPr>
-          <w:noProof/>
           <w:lang w:val="en-US"/>
         </w:rPr>
         <w:drawing>
-          <wp:inline distT="0" distB="0" distL="0" distR="0" wp14:anchorId="270D47E3" wp14:editId="4660D257">
-            <wp:extent cx="5731510" cy="2914015"/>
-            <wp:effectExtent l="0" t="0" r="2540" b="635"/>
-            <wp:docPr id="201139034" name="Picture 1" descr="A screenshot of a computer&#10;&#10;AI-generated content may be incorrect."/>
+          <wp:inline distT="0" distB="0" distL="0" distR="0" wp14:anchorId="4F8E22CA" wp14:editId="556941D2">
+            <wp:extent cx="5731510" cy="2759710"/>
+            <wp:effectExtent l="0" t="0" r="2540" b="2540"/>
+            <wp:docPr id="155808008" name="Picture 1" descr="A screenshot of a computer&#10;&#10;AI-generated content may be incorrect."/>
             <wp:cNvGraphicFramePr>
               <a:graphicFrameLocks xmlns:a="http://schemas.openxmlformats.org/drawingml/2006/main" noChangeAspect="1"/>
             </wp:cNvGraphicFramePr>
@@ -69,17 +71,11 @@
               <a:graphicData uri="http://schemas.openxmlformats.org/drawingml/2006/picture">
                 <pic:pic xmlns:pic="http://schemas.openxmlformats.org/drawingml/2006/picture">
                   <pic:nvPicPr>
-                    <pic:cNvPr id="201139034" name="Picture 1" descr="A screenshot of a computer&#10;&#10;AI-generated content may be incorrect."/>
+                    <pic:cNvPr id="155808008" name="Picture 1" descr="A screenshot of a computer&#10;&#10;AI-generated content may be incorrect."/>
                     <pic:cNvPicPr/>
                   </pic:nvPicPr>
                   <pic:blipFill>
-                    <a:blip r:embed="rId5" cstate="print">
-                      <a:extLst>
-                        <a:ext uri="{28A0092B-C50C-407E-A947-70E740481C1C}">
-                          <a14:useLocalDpi xmlns:a14="http://schemas.microsoft.com/office/drawing/2010/main" val="0"/>
-                        </a:ext>
-                      </a:extLst>
-                    </a:blip>
+                    <a:blip r:embed="rId5"/>
                     <a:stretch>
                       <a:fillRect/>
                     </a:stretch>
@@ -87,7 +83,7 @@
                   <pic:spPr>
                     <a:xfrm>
                       <a:off x="0" y="0"/>
-                      <a:ext cx="5731510" cy="2914015"/>
+                      <a:ext cx="5731510" cy="2759710"/>
                     </a:xfrm>
                     <a:prstGeom prst="rect">
                       <a:avLst/>
@@ -119,6 +115,692 @@
           <w:lang w:val="en-US"/>
         </w:rPr>
       </w:pPr>
+      <w:r>
+        <w:rPr>
+          <w:lang w:val="en-US"/>
+        </w:rPr>
+        <w:drawing>
+          <wp:inline distT="0" distB="0" distL="0" distR="0" wp14:anchorId="421BDD0A" wp14:editId="4DDBE39A">
+            <wp:extent cx="5731510" cy="2703195"/>
+            <wp:effectExtent l="0" t="0" r="2540" b="1905"/>
+            <wp:docPr id="1713552418" name="Picture 1"/>
+            <wp:cNvGraphicFramePr>
+              <a:graphicFrameLocks xmlns:a="http://schemas.openxmlformats.org/drawingml/2006/main" noChangeAspect="1"/>
+            </wp:cNvGraphicFramePr>
+            <a:graphic xmlns:a="http://schemas.openxmlformats.org/drawingml/2006/main">
+              <a:graphicData uri="http://schemas.openxmlformats.org/drawingml/2006/picture">
+                <pic:pic xmlns:pic="http://schemas.openxmlformats.org/drawingml/2006/picture">
+                  <pic:nvPicPr>
+                    <pic:cNvPr id="1713552418" name=""/>
+                    <pic:cNvPicPr/>
+                  </pic:nvPicPr>
+                  <pic:blipFill>
+                    <a:blip r:embed="rId6"/>
+                    <a:stretch>
+                      <a:fillRect/>
+                    </a:stretch>
+                  </pic:blipFill>
+                  <pic:spPr>
+                    <a:xfrm>
+                      <a:off x="0" y="0"/>
+                      <a:ext cx="5731510" cy="2703195"/>
+                    </a:xfrm>
+                    <a:prstGeom prst="rect">
+                      <a:avLst/>
+                    </a:prstGeom>
+                  </pic:spPr>
+                </pic:pic>
+              </a:graphicData>
+            </a:graphic>
+          </wp:inline>
+        </w:drawing>
+      </w:r>
+    </w:p>
+    <w:p>
+      <w:pPr>
+        <w:rPr>
+          <w:lang w:val="en-US"/>
+        </w:rPr>
+      </w:pPr>
+      <w:r>
+        <w:rPr>
+          <w:lang w:val="en-US"/>
+        </w:rPr>
+        <w:lastRenderedPageBreak/>
+        <w:t>Step 2: Add a new file to the repo</w:t>
+      </w:r>
+    </w:p>
+    <w:p>
+      <w:pPr>
+        <w:rPr>
+          <w:lang w:val="en-US"/>
+        </w:rPr>
+      </w:pPr>
+      <w:r>
+        <w:rPr>
+          <w:lang w:val="en-US"/>
+        </w:rPr>
+        <w:drawing>
+          <wp:inline distT="0" distB="0" distL="0" distR="0" wp14:anchorId="46E52BCA" wp14:editId="21724CAC">
+            <wp:extent cx="5731510" cy="1786255"/>
+            <wp:effectExtent l="0" t="0" r="2540" b="4445"/>
+            <wp:docPr id="1330924343" name="Picture 1"/>
+            <wp:cNvGraphicFramePr>
+              <a:graphicFrameLocks xmlns:a="http://schemas.openxmlformats.org/drawingml/2006/main" noChangeAspect="1"/>
+            </wp:cNvGraphicFramePr>
+            <a:graphic xmlns:a="http://schemas.openxmlformats.org/drawingml/2006/main">
+              <a:graphicData uri="http://schemas.openxmlformats.org/drawingml/2006/picture">
+                <pic:pic xmlns:pic="http://schemas.openxmlformats.org/drawingml/2006/picture">
+                  <pic:nvPicPr>
+                    <pic:cNvPr id="1330924343" name=""/>
+                    <pic:cNvPicPr/>
+                  </pic:nvPicPr>
+                  <pic:blipFill>
+                    <a:blip r:embed="rId7"/>
+                    <a:stretch>
+                      <a:fillRect/>
+                    </a:stretch>
+                  </pic:blipFill>
+                  <pic:spPr>
+                    <a:xfrm>
+                      <a:off x="0" y="0"/>
+                      <a:ext cx="5731510" cy="1786255"/>
+                    </a:xfrm>
+                    <a:prstGeom prst="rect">
+                      <a:avLst/>
+                    </a:prstGeom>
+                  </pic:spPr>
+                </pic:pic>
+              </a:graphicData>
+            </a:graphic>
+          </wp:inline>
+        </w:drawing>
+      </w:r>
+    </w:p>
+    <w:p>
+      <w:pPr>
+        <w:rPr>
+          <w:lang w:val="en-US"/>
+        </w:rPr>
+      </w:pPr>
+      <w:r>
+        <w:rPr>
+          <w:lang w:val="en-US"/>
+        </w:rPr>
+        <w:t>Step 3: Add a file to the staging environment</w:t>
+      </w:r>
+    </w:p>
+    <w:p>
+      <w:pPr>
+        <w:rPr>
+          <w:lang w:val="en-US"/>
+        </w:rPr>
+      </w:pPr>
+      <w:r>
+        <w:rPr>
+          <w:lang w:val="en-US"/>
+        </w:rPr>
+        <w:drawing>
+          <wp:inline distT="0" distB="0" distL="0" distR="0" wp14:anchorId="28C36981" wp14:editId="5E4D9838">
+            <wp:extent cx="5731510" cy="1355090"/>
+            <wp:effectExtent l="0" t="0" r="2540" b="0"/>
+            <wp:docPr id="1006090864" name="Picture 1" descr="A black screen with white text&#10;&#10;AI-generated content may be incorrect."/>
+            <wp:cNvGraphicFramePr>
+              <a:graphicFrameLocks xmlns:a="http://schemas.openxmlformats.org/drawingml/2006/main" noChangeAspect="1"/>
+            </wp:cNvGraphicFramePr>
+            <a:graphic xmlns:a="http://schemas.openxmlformats.org/drawingml/2006/main">
+              <a:graphicData uri="http://schemas.openxmlformats.org/drawingml/2006/picture">
+                <pic:pic xmlns:pic="http://schemas.openxmlformats.org/drawingml/2006/picture">
+                  <pic:nvPicPr>
+                    <pic:cNvPr id="1006090864" name="Picture 1" descr="A black screen with white text&#10;&#10;AI-generated content may be incorrect."/>
+                    <pic:cNvPicPr/>
+                  </pic:nvPicPr>
+                  <pic:blipFill>
+                    <a:blip r:embed="rId8"/>
+                    <a:stretch>
+                      <a:fillRect/>
+                    </a:stretch>
+                  </pic:blipFill>
+                  <pic:spPr>
+                    <a:xfrm>
+                      <a:off x="0" y="0"/>
+                      <a:ext cx="5731510" cy="1355090"/>
+                    </a:xfrm>
+                    <a:prstGeom prst="rect">
+                      <a:avLst/>
+                    </a:prstGeom>
+                  </pic:spPr>
+                </pic:pic>
+              </a:graphicData>
+            </a:graphic>
+          </wp:inline>
+        </w:drawing>
+      </w:r>
+    </w:p>
+    <w:p>
+      <w:pPr>
+        <w:rPr>
+          <w:lang w:val="en-US"/>
+        </w:rPr>
+      </w:pPr>
+      <w:r>
+        <w:rPr>
+          <w:lang w:val="en-US"/>
+        </w:rPr>
+        <w:t>Step 4: Create a commit</w:t>
+      </w:r>
+    </w:p>
+    <w:p>
+      <w:pPr>
+        <w:rPr>
+          <w:lang w:val="en-US"/>
+        </w:rPr>
+      </w:pPr>
+      <w:r>
+        <w:rPr>
+          <w:lang w:val="en-US"/>
+        </w:rPr>
+        <w:drawing>
+          <wp:inline distT="0" distB="0" distL="0" distR="0" wp14:anchorId="09A6895C" wp14:editId="02D237E6">
+            <wp:extent cx="5731510" cy="766445"/>
+            <wp:effectExtent l="0" t="0" r="2540" b="0"/>
+            <wp:docPr id="171942774" name="Picture 1" descr="A black screen with white text&#10;&#10;AI-generated content may be incorrect."/>
+            <wp:cNvGraphicFramePr>
+              <a:graphicFrameLocks xmlns:a="http://schemas.openxmlformats.org/drawingml/2006/main" noChangeAspect="1"/>
+            </wp:cNvGraphicFramePr>
+            <a:graphic xmlns:a="http://schemas.openxmlformats.org/drawingml/2006/main">
+              <a:graphicData uri="http://schemas.openxmlformats.org/drawingml/2006/picture">
+                <pic:pic xmlns:pic="http://schemas.openxmlformats.org/drawingml/2006/picture">
+                  <pic:nvPicPr>
+                    <pic:cNvPr id="171942774" name="Picture 1" descr="A black screen with white text&#10;&#10;AI-generated content may be incorrect."/>
+                    <pic:cNvPicPr/>
+                  </pic:nvPicPr>
+                  <pic:blipFill>
+                    <a:blip r:embed="rId9"/>
+                    <a:stretch>
+                      <a:fillRect/>
+                    </a:stretch>
+                  </pic:blipFill>
+                  <pic:spPr>
+                    <a:xfrm>
+                      <a:off x="0" y="0"/>
+                      <a:ext cx="5731510" cy="766445"/>
+                    </a:xfrm>
+                    <a:prstGeom prst="rect">
+                      <a:avLst/>
+                    </a:prstGeom>
+                  </pic:spPr>
+                </pic:pic>
+              </a:graphicData>
+            </a:graphic>
+          </wp:inline>
+        </w:drawing>
+      </w:r>
+    </w:p>
+    <w:p>
+      <w:pPr>
+        <w:rPr>
+          <w:lang w:val="en-US"/>
+        </w:rPr>
+      </w:pPr>
+      <w:r>
+        <w:rPr>
+          <w:lang w:val="en-US"/>
+        </w:rPr>
+        <w:t>Step 5: Create a new branch</w:t>
+      </w:r>
+    </w:p>
+    <w:p>
+      <w:pPr>
+        <w:rPr>
+          <w:lang w:val="en-US"/>
+        </w:rPr>
+      </w:pPr>
+      <w:r>
+        <w:rPr>
+          <w:lang w:val="en-US"/>
+        </w:rPr>
+        <w:drawing>
+          <wp:inline distT="0" distB="0" distL="0" distR="0" wp14:anchorId="61A6D63D" wp14:editId="3FC7A60E">
+            <wp:extent cx="5731510" cy="467995"/>
+            <wp:effectExtent l="0" t="0" r="2540" b="8255"/>
+            <wp:docPr id="38945484" name="Picture 1"/>
+            <wp:cNvGraphicFramePr>
+              <a:graphicFrameLocks xmlns:a="http://schemas.openxmlformats.org/drawingml/2006/main" noChangeAspect="1"/>
+            </wp:cNvGraphicFramePr>
+            <a:graphic xmlns:a="http://schemas.openxmlformats.org/drawingml/2006/main">
+              <a:graphicData uri="http://schemas.openxmlformats.org/drawingml/2006/picture">
+                <pic:pic xmlns:pic="http://schemas.openxmlformats.org/drawingml/2006/picture">
+                  <pic:nvPicPr>
+                    <pic:cNvPr id="38945484" name=""/>
+                    <pic:cNvPicPr/>
+                  </pic:nvPicPr>
+                  <pic:blipFill>
+                    <a:blip r:embed="rId10"/>
+                    <a:stretch>
+                      <a:fillRect/>
+                    </a:stretch>
+                  </pic:blipFill>
+                  <pic:spPr>
+                    <a:xfrm>
+                      <a:off x="0" y="0"/>
+                      <a:ext cx="5731510" cy="467995"/>
+                    </a:xfrm>
+                    <a:prstGeom prst="rect">
+                      <a:avLst/>
+                    </a:prstGeom>
+                  </pic:spPr>
+                </pic:pic>
+              </a:graphicData>
+            </a:graphic>
+          </wp:inline>
+        </w:drawing>
+      </w:r>
+    </w:p>
+    <w:p>
+      <w:pPr>
+        <w:rPr>
+          <w:lang w:val="en-US"/>
+        </w:rPr>
+      </w:pPr>
+      <w:r>
+        <w:rPr>
+          <w:lang w:val="en-US"/>
+        </w:rPr>
+        <w:t>Step 6: Create a new repository on GitHub</w:t>
+      </w:r>
+    </w:p>
+    <w:p>
+      <w:pPr>
+        <w:rPr>
+          <w:lang w:val="en-US"/>
+        </w:rPr>
+      </w:pPr>
+      <w:r>
+        <w:rPr>
+          <w:lang w:val="en-US"/>
+        </w:rPr>
+        <w:lastRenderedPageBreak/>
+        <w:drawing>
+          <wp:inline distT="0" distB="0" distL="0" distR="0" wp14:anchorId="01C787FF" wp14:editId="22E42D76">
+            <wp:extent cx="5731510" cy="4709160"/>
+            <wp:effectExtent l="0" t="0" r="2540" b="0"/>
+            <wp:docPr id="1328941294" name="Picture 1" descr="A screenshot of a computer&#10;&#10;AI-generated content may be incorrect."/>
+            <wp:cNvGraphicFramePr>
+              <a:graphicFrameLocks xmlns:a="http://schemas.openxmlformats.org/drawingml/2006/main" noChangeAspect="1"/>
+            </wp:cNvGraphicFramePr>
+            <a:graphic xmlns:a="http://schemas.openxmlformats.org/drawingml/2006/main">
+              <a:graphicData uri="http://schemas.openxmlformats.org/drawingml/2006/picture">
+                <pic:pic xmlns:pic="http://schemas.openxmlformats.org/drawingml/2006/picture">
+                  <pic:nvPicPr>
+                    <pic:cNvPr id="1328941294" name="Picture 1" descr="A screenshot of a computer&#10;&#10;AI-generated content may be incorrect."/>
+                    <pic:cNvPicPr/>
+                  </pic:nvPicPr>
+                  <pic:blipFill>
+                    <a:blip r:embed="rId11"/>
+                    <a:stretch>
+                      <a:fillRect/>
+                    </a:stretch>
+                  </pic:blipFill>
+                  <pic:spPr>
+                    <a:xfrm>
+                      <a:off x="0" y="0"/>
+                      <a:ext cx="5731510" cy="4709160"/>
+                    </a:xfrm>
+                    <a:prstGeom prst="rect">
+                      <a:avLst/>
+                    </a:prstGeom>
+                  </pic:spPr>
+                </pic:pic>
+              </a:graphicData>
+            </a:graphic>
+          </wp:inline>
+        </w:drawing>
+      </w:r>
+    </w:p>
+    <w:p>
+      <w:pPr>
+        <w:rPr>
+          <w:lang w:val="en-US"/>
+        </w:rPr>
+      </w:pPr>
+      <w:r>
+        <w:rPr>
+          <w:lang w:val="en-US"/>
+        </w:rPr>
+        <w:drawing>
+          <wp:inline distT="0" distB="0" distL="0" distR="0" wp14:anchorId="05085E96" wp14:editId="0D71BCD8">
+            <wp:extent cx="5731510" cy="1511300"/>
+            <wp:effectExtent l="0" t="0" r="2540" b="0"/>
+            <wp:docPr id="368363358" name="Picture 1"/>
+            <wp:cNvGraphicFramePr>
+              <a:graphicFrameLocks xmlns:a="http://schemas.openxmlformats.org/drawingml/2006/main" noChangeAspect="1"/>
+            </wp:cNvGraphicFramePr>
+            <a:graphic xmlns:a="http://schemas.openxmlformats.org/drawingml/2006/main">
+              <a:graphicData uri="http://schemas.openxmlformats.org/drawingml/2006/picture">
+                <pic:pic xmlns:pic="http://schemas.openxmlformats.org/drawingml/2006/picture">
+                  <pic:nvPicPr>
+                    <pic:cNvPr id="368363358" name=""/>
+                    <pic:cNvPicPr/>
+                  </pic:nvPicPr>
+                  <pic:blipFill>
+                    <a:blip r:embed="rId12"/>
+                    <a:stretch>
+                      <a:fillRect/>
+                    </a:stretch>
+                  </pic:blipFill>
+                  <pic:spPr>
+                    <a:xfrm>
+                      <a:off x="0" y="0"/>
+                      <a:ext cx="5731510" cy="1511300"/>
+                    </a:xfrm>
+                    <a:prstGeom prst="rect">
+                      <a:avLst/>
+                    </a:prstGeom>
+                  </pic:spPr>
+                </pic:pic>
+              </a:graphicData>
+            </a:graphic>
+          </wp:inline>
+        </w:drawing>
+      </w:r>
+    </w:p>
+    <w:p>
+      <w:pPr>
+        <w:rPr>
+          <w:lang w:val="en-US"/>
+        </w:rPr>
+      </w:pPr>
+      <w:r>
+        <w:rPr>
+          <w:lang w:val="en-US"/>
+        </w:rPr>
+        <w:t>Step 7: Push a branch to GitHub</w:t>
+      </w:r>
+    </w:p>
+    <w:p>
+      <w:pPr>
+        <w:rPr>
+          <w:lang w:val="en-US"/>
+        </w:rPr>
+      </w:pPr>
+      <w:r>
+        <w:rPr>
+          <w:lang w:val="en-US"/>
+        </w:rPr>
+        <w:drawing>
+          <wp:inline distT="0" distB="0" distL="0" distR="0" wp14:anchorId="2A0959D5" wp14:editId="12AEAC21">
+            <wp:extent cx="5731510" cy="949960"/>
+            <wp:effectExtent l="0" t="0" r="2540" b="2540"/>
+            <wp:docPr id="670734407" name="Picture 1"/>
+            <wp:cNvGraphicFramePr>
+              <a:graphicFrameLocks xmlns:a="http://schemas.openxmlformats.org/drawingml/2006/main" noChangeAspect="1"/>
+            </wp:cNvGraphicFramePr>
+            <a:graphic xmlns:a="http://schemas.openxmlformats.org/drawingml/2006/main">
+              <a:graphicData uri="http://schemas.openxmlformats.org/drawingml/2006/picture">
+                <pic:pic xmlns:pic="http://schemas.openxmlformats.org/drawingml/2006/picture">
+                  <pic:nvPicPr>
+                    <pic:cNvPr id="670734407" name=""/>
+                    <pic:cNvPicPr/>
+                  </pic:nvPicPr>
+                  <pic:blipFill>
+                    <a:blip r:embed="rId13"/>
+                    <a:stretch>
+                      <a:fillRect/>
+                    </a:stretch>
+                  </pic:blipFill>
+                  <pic:spPr>
+                    <a:xfrm>
+                      <a:off x="0" y="0"/>
+                      <a:ext cx="5731510" cy="949960"/>
+                    </a:xfrm>
+                    <a:prstGeom prst="rect">
+                      <a:avLst/>
+                    </a:prstGeom>
+                  </pic:spPr>
+                </pic:pic>
+              </a:graphicData>
+            </a:graphic>
+          </wp:inline>
+        </w:drawing>
+      </w:r>
+    </w:p>
+    <w:p>
+      <w:pPr>
+        <w:rPr>
+          <w:lang w:val="en-US"/>
+        </w:rPr>
+      </w:pPr>
+      <w:r>
+        <w:rPr>
+          <w:lang w:val="en-US"/>
+        </w:rPr>
+        <w:lastRenderedPageBreak/>
+        <w:drawing>
+          <wp:inline distT="0" distB="0" distL="0" distR="0" wp14:anchorId="0814A4A0" wp14:editId="2E0980E3">
+            <wp:extent cx="5731510" cy="1945640"/>
+            <wp:effectExtent l="0" t="0" r="2540" b="0"/>
+            <wp:docPr id="1577541414" name="Picture 1" descr="A screenshot of a computer program&#10;&#10;AI-generated content may be incorrect."/>
+            <wp:cNvGraphicFramePr>
+              <a:graphicFrameLocks xmlns:a="http://schemas.openxmlformats.org/drawingml/2006/main" noChangeAspect="1"/>
+            </wp:cNvGraphicFramePr>
+            <a:graphic xmlns:a="http://schemas.openxmlformats.org/drawingml/2006/main">
+              <a:graphicData uri="http://schemas.openxmlformats.org/drawingml/2006/picture">
+                <pic:pic xmlns:pic="http://schemas.openxmlformats.org/drawingml/2006/picture">
+                  <pic:nvPicPr>
+                    <pic:cNvPr id="1577541414" name="Picture 1" descr="A screenshot of a computer program&#10;&#10;AI-generated content may be incorrect."/>
+                    <pic:cNvPicPr/>
+                  </pic:nvPicPr>
+                  <pic:blipFill>
+                    <a:blip r:embed="rId14"/>
+                    <a:stretch>
+                      <a:fillRect/>
+                    </a:stretch>
+                  </pic:blipFill>
+                  <pic:spPr>
+                    <a:xfrm>
+                      <a:off x="0" y="0"/>
+                      <a:ext cx="5731510" cy="1945640"/>
+                    </a:xfrm>
+                    <a:prstGeom prst="rect">
+                      <a:avLst/>
+                    </a:prstGeom>
+                  </pic:spPr>
+                </pic:pic>
+              </a:graphicData>
+            </a:graphic>
+          </wp:inline>
+        </w:drawing>
+      </w:r>
+    </w:p>
+    <w:p>
+      <w:pPr>
+        <w:rPr>
+          <w:lang w:val="en-US"/>
+        </w:rPr>
+      </w:pPr>
+      <w:r>
+        <w:rPr>
+          <w:lang w:val="en-US"/>
+        </w:rPr>
+        <w:drawing>
+          <wp:inline distT="0" distB="0" distL="0" distR="0" wp14:anchorId="41DC82BF" wp14:editId="0BE35199">
+            <wp:extent cx="5731510" cy="2765425"/>
+            <wp:effectExtent l="0" t="0" r="2540" b="0"/>
+            <wp:docPr id="904028596" name="Picture 1" descr="A screenshot of a computer&#10;&#10;AI-generated content may be incorrect."/>
+            <wp:cNvGraphicFramePr>
+              <a:graphicFrameLocks xmlns:a="http://schemas.openxmlformats.org/drawingml/2006/main" noChangeAspect="1"/>
+            </wp:cNvGraphicFramePr>
+            <a:graphic xmlns:a="http://schemas.openxmlformats.org/drawingml/2006/main">
+              <a:graphicData uri="http://schemas.openxmlformats.org/drawingml/2006/picture">
+                <pic:pic xmlns:pic="http://schemas.openxmlformats.org/drawingml/2006/picture">
+                  <pic:nvPicPr>
+                    <pic:cNvPr id="904028596" name="Picture 1" descr="A screenshot of a computer&#10;&#10;AI-generated content may be incorrect."/>
+                    <pic:cNvPicPr/>
+                  </pic:nvPicPr>
+                  <pic:blipFill>
+                    <a:blip r:embed="rId15"/>
+                    <a:stretch>
+                      <a:fillRect/>
+                    </a:stretch>
+                  </pic:blipFill>
+                  <pic:spPr>
+                    <a:xfrm>
+                      <a:off x="0" y="0"/>
+                      <a:ext cx="5731510" cy="2765425"/>
+                    </a:xfrm>
+                    <a:prstGeom prst="rect">
+                      <a:avLst/>
+                    </a:prstGeom>
+                  </pic:spPr>
+                </pic:pic>
+              </a:graphicData>
+            </a:graphic>
+          </wp:inline>
+        </w:drawing>
+      </w:r>
+    </w:p>
+    <w:p>
+      <w:pPr>
+        <w:rPr>
+          <w:lang w:val="en-US"/>
+        </w:rPr>
+      </w:pPr>
+      <w:r>
+        <w:rPr>
+          <w:lang w:val="en-US"/>
+        </w:rPr>
+        <w:drawing>
+          <wp:inline distT="0" distB="0" distL="0" distR="0" wp14:anchorId="1D3C4D9E" wp14:editId="736EEC0D">
+            <wp:extent cx="5731510" cy="2988310"/>
+            <wp:effectExtent l="0" t="0" r="2540" b="2540"/>
+            <wp:docPr id="42330770" name="Picture 1" descr="A screenshot of a computer&#10;&#10;AI-generated content may be incorrect."/>
+            <wp:cNvGraphicFramePr>
+              <a:graphicFrameLocks xmlns:a="http://schemas.openxmlformats.org/drawingml/2006/main" noChangeAspect="1"/>
+            </wp:cNvGraphicFramePr>
+            <a:graphic xmlns:a="http://schemas.openxmlformats.org/drawingml/2006/main">
+              <a:graphicData uri="http://schemas.openxmlformats.org/drawingml/2006/picture">
+                <pic:pic xmlns:pic="http://schemas.openxmlformats.org/drawingml/2006/picture">
+                  <pic:nvPicPr>
+                    <pic:cNvPr id="42330770" name="Picture 1" descr="A screenshot of a computer&#10;&#10;AI-generated content may be incorrect."/>
+                    <pic:cNvPicPr/>
+                  </pic:nvPicPr>
+                  <pic:blipFill>
+                    <a:blip r:embed="rId16"/>
+                    <a:stretch>
+                      <a:fillRect/>
+                    </a:stretch>
+                  </pic:blipFill>
+                  <pic:spPr>
+                    <a:xfrm>
+                      <a:off x="0" y="0"/>
+                      <a:ext cx="5731510" cy="2988310"/>
+                    </a:xfrm>
+                    <a:prstGeom prst="rect">
+                      <a:avLst/>
+                    </a:prstGeom>
+                  </pic:spPr>
+                </pic:pic>
+              </a:graphicData>
+            </a:graphic>
+          </wp:inline>
+        </w:drawing>
+      </w:r>
+    </w:p>
+    <w:p>
+      <w:pPr>
+        <w:rPr>
+          <w:lang w:val="en-US"/>
+        </w:rPr>
+      </w:pPr>
+      <w:r>
+        <w:rPr>
+          <w:lang w:val="en-US"/>
+        </w:rPr>
+        <w:lastRenderedPageBreak/>
+        <w:drawing>
+          <wp:inline distT="0" distB="0" distL="0" distR="0" wp14:anchorId="1095569D" wp14:editId="0963F77F">
+            <wp:extent cx="5731510" cy="2574925"/>
+            <wp:effectExtent l="0" t="0" r="2540" b="0"/>
+            <wp:docPr id="261904560" name="Picture 1" descr="A screenshot of a computer&#10;&#10;AI-generated content may be incorrect."/>
+            <wp:cNvGraphicFramePr>
+              <a:graphicFrameLocks xmlns:a="http://schemas.openxmlformats.org/drawingml/2006/main" noChangeAspect="1"/>
+            </wp:cNvGraphicFramePr>
+            <a:graphic xmlns:a="http://schemas.openxmlformats.org/drawingml/2006/main">
+              <a:graphicData uri="http://schemas.openxmlformats.org/drawingml/2006/picture">
+                <pic:pic xmlns:pic="http://schemas.openxmlformats.org/drawingml/2006/picture">
+                  <pic:nvPicPr>
+                    <pic:cNvPr id="261904560" name="Picture 1" descr="A screenshot of a computer&#10;&#10;AI-generated content may be incorrect."/>
+                    <pic:cNvPicPr/>
+                  </pic:nvPicPr>
+                  <pic:blipFill>
+                    <a:blip r:embed="rId17"/>
+                    <a:stretch>
+                      <a:fillRect/>
+                    </a:stretch>
+                  </pic:blipFill>
+                  <pic:spPr>
+                    <a:xfrm>
+                      <a:off x="0" y="0"/>
+                      <a:ext cx="5731510" cy="2574925"/>
+                    </a:xfrm>
+                    <a:prstGeom prst="rect">
+                      <a:avLst/>
+                    </a:prstGeom>
+                  </pic:spPr>
+                </pic:pic>
+              </a:graphicData>
+            </a:graphic>
+          </wp:inline>
+        </w:drawing>
+      </w:r>
+    </w:p>
+    <w:p>
+      <w:pPr>
+        <w:rPr>
+          <w:lang w:val="en-US"/>
+        </w:rPr>
+      </w:pPr>
+      <w:r>
+        <w:rPr>
+          <w:lang w:val="en-US"/>
+        </w:rPr>
+        <w:drawing>
+          <wp:inline distT="0" distB="0" distL="0" distR="0" wp14:anchorId="3D052AFE" wp14:editId="2982FC63">
+            <wp:extent cx="5731510" cy="1821180"/>
+            <wp:effectExtent l="0" t="0" r="2540" b="7620"/>
+            <wp:docPr id="1515888819" name="Picture 1"/>
+            <wp:cNvGraphicFramePr>
+              <a:graphicFrameLocks xmlns:a="http://schemas.openxmlformats.org/drawingml/2006/main" noChangeAspect="1"/>
+            </wp:cNvGraphicFramePr>
+            <a:graphic xmlns:a="http://schemas.openxmlformats.org/drawingml/2006/main">
+              <a:graphicData uri="http://schemas.openxmlformats.org/drawingml/2006/picture">
+                <pic:pic xmlns:pic="http://schemas.openxmlformats.org/drawingml/2006/picture">
+                  <pic:nvPicPr>
+                    <pic:cNvPr id="1515888819" name=""/>
+                    <pic:cNvPicPr/>
+                  </pic:nvPicPr>
+                  <pic:blipFill>
+                    <a:blip r:embed="rId18"/>
+                    <a:stretch>
+                      <a:fillRect/>
+                    </a:stretch>
+                  </pic:blipFill>
+                  <pic:spPr>
+                    <a:xfrm>
+                      <a:off x="0" y="0"/>
+                      <a:ext cx="5731510" cy="1821180"/>
+                    </a:xfrm>
+                    <a:prstGeom prst="rect">
+                      <a:avLst/>
+                    </a:prstGeom>
+                  </pic:spPr>
+                </pic:pic>
+              </a:graphicData>
+            </a:graphic>
+          </wp:inline>
+        </w:drawing>
+      </w:r>
     </w:p>
     <w:sectPr>
       <w:pgSz w:w="11906" w:h="16838"/>

</xml_diff>